<commit_message>
pantalla para modificar cita
</commit_message>
<xml_diff>
--- a/Test/9. FunciónDeConfirmarCita.docx
+++ b/Test/9. FunciónDeConfirmarCita.docx
@@ -254,21 +254,7 @@
         <w:rPr>
           <w:i/>
         </w:rPr>
-        <w:t xml:space="preserve">El usuario haya seleccionado la opción </w:t>
-      </w:r>
-      <w:proofErr w:type="spellStart"/>
-      <w:r>
-        <w:rPr>
-          <w:i/>
-        </w:rPr>
-        <w:t>login</w:t>
-      </w:r>
-      <w:proofErr w:type="spellEnd"/>
-      <w:r>
-        <w:rPr>
-          <w:i/>
-        </w:rPr>
-        <w:t>.</w:t>
+        <w:t>El usuario haya seleccionado la opción login.</w:t>
       </w:r>
     </w:p>
     <w:p>
@@ -569,283 +555,6 @@
                 <w:szCs w:val="22"/>
               </w:rPr>
             </w:pPr>
-          </w:p>
-        </w:tc>
-        <w:tc>
-          <w:tcPr>
-            <w:tcW w:w="2120" w:type="dxa"/>
-          </w:tcPr>
-          <w:p>
-            <w:pPr>
-              <w:jc w:val="left"/>
-              <w:rPr>
-                <w:rFonts w:ascii="Calibri" w:eastAsia="Calibri" w:hAnsi="Calibri" w:cs="Calibri"/>
-                <w:color w:val="FF0000"/>
-                <w:sz w:val="22"/>
-                <w:szCs w:val="22"/>
-              </w:rPr>
-            </w:pPr>
-          </w:p>
-        </w:tc>
-      </w:tr>
-      <w:tr>
-        <w:trPr>
-          <w:cnfStyle w:val="000000100000" w:firstRow="0" w:lastRow="0" w:firstColumn="0" w:lastColumn="0" w:oddVBand="0" w:evenVBand="0" w:oddHBand="1" w:evenHBand="0" w:firstRowFirstColumn="0" w:firstRowLastColumn="0" w:lastRowFirstColumn="0" w:lastRowLastColumn="0"/>
-          <w:trHeight w:val="600"/>
-        </w:trPr>
-        <w:tc>
-          <w:tcPr>
-            <w:tcW w:w="780" w:type="dxa"/>
-          </w:tcPr>
-          <w:p>
-            <w:pPr>
-              <w:pBdr>
-                <w:top w:val="nil"/>
-                <w:left w:val="nil"/>
-                <w:bottom w:val="nil"/>
-                <w:right w:val="nil"/>
-                <w:between w:val="nil"/>
-              </w:pBdr>
-              <w:jc w:val="right"/>
-              <w:rPr>
-                <w:rFonts w:ascii="Calibri" w:eastAsia="Calibri" w:hAnsi="Calibri" w:cs="Calibri"/>
-                <w:sz w:val="22"/>
-                <w:szCs w:val="22"/>
-              </w:rPr>
-            </w:pPr>
-            <w:r>
-              <w:rPr>
-                <w:rFonts w:ascii="Calibri" w:eastAsia="Calibri" w:hAnsi="Calibri" w:cs="Calibri"/>
-                <w:sz w:val="22"/>
-                <w:szCs w:val="22"/>
-              </w:rPr>
-              <w:t>2</w:t>
-            </w:r>
-          </w:p>
-        </w:tc>
-        <w:tc>
-          <w:tcPr>
-            <w:tcW w:w="3060" w:type="dxa"/>
-          </w:tcPr>
-          <w:p>
-            <w:pPr>
-              <w:pBdr>
-                <w:top w:val="nil"/>
-                <w:left w:val="nil"/>
-                <w:bottom w:val="nil"/>
-                <w:right w:val="nil"/>
-                <w:between w:val="nil"/>
-              </w:pBdr>
-              <w:jc w:val="left"/>
-              <w:rPr>
-                <w:rFonts w:ascii="Calibri" w:eastAsia="Calibri" w:hAnsi="Calibri" w:cs="Calibri"/>
-                <w:sz w:val="22"/>
-                <w:szCs w:val="22"/>
-              </w:rPr>
-            </w:pPr>
-            <w:r>
-              <w:rPr>
-                <w:rFonts w:ascii="Calibri" w:eastAsia="Calibri" w:hAnsi="Calibri" w:cs="Calibri"/>
-                <w:sz w:val="22"/>
-                <w:szCs w:val="22"/>
-              </w:rPr>
-              <w:t xml:space="preserve">Dejar el campo de </w:t>
-            </w:r>
-            <w:r>
-              <w:rPr>
-                <w:rFonts w:ascii="Calibri" w:eastAsia="Calibri" w:hAnsi="Calibri" w:cs="Calibri"/>
-                <w:sz w:val="22"/>
-                <w:szCs w:val="22"/>
-              </w:rPr>
-              <w:t>fecha</w:t>
-            </w:r>
-            <w:r>
-              <w:rPr>
-                <w:rFonts w:ascii="Calibri" w:eastAsia="Calibri" w:hAnsi="Calibri" w:cs="Calibri"/>
-                <w:sz w:val="22"/>
-                <w:szCs w:val="22"/>
-              </w:rPr>
-              <w:t xml:space="preserve"> sin seleccionar un</w:t>
-            </w:r>
-            <w:r>
-              <w:rPr>
-                <w:rFonts w:ascii="Calibri" w:eastAsia="Calibri" w:hAnsi="Calibri" w:cs="Calibri"/>
-                <w:sz w:val="22"/>
-                <w:szCs w:val="22"/>
-              </w:rPr>
-              <w:t>a</w:t>
-            </w:r>
-            <w:r>
-              <w:rPr>
-                <w:rFonts w:ascii="Calibri" w:eastAsia="Calibri" w:hAnsi="Calibri" w:cs="Calibri"/>
-                <w:sz w:val="22"/>
-                <w:szCs w:val="22"/>
-              </w:rPr>
-              <w:t xml:space="preserve"> y presionar el botón Finalizar</w:t>
-            </w:r>
-          </w:p>
-        </w:tc>
-        <w:tc>
-          <w:tcPr>
-            <w:tcW w:w="3860" w:type="dxa"/>
-          </w:tcPr>
-          <w:p>
-            <w:pPr>
-              <w:pBdr>
-                <w:top w:val="nil"/>
-                <w:left w:val="nil"/>
-                <w:bottom w:val="nil"/>
-                <w:right w:val="nil"/>
-                <w:between w:val="nil"/>
-              </w:pBdr>
-              <w:jc w:val="left"/>
-              <w:rPr>
-                <w:rFonts w:ascii="Calibri" w:eastAsia="Calibri" w:hAnsi="Calibri" w:cs="Calibri"/>
-                <w:sz w:val="22"/>
-                <w:szCs w:val="22"/>
-              </w:rPr>
-            </w:pPr>
-          </w:p>
-        </w:tc>
-        <w:tc>
-          <w:tcPr>
-            <w:tcW w:w="2120" w:type="dxa"/>
-          </w:tcPr>
-          <w:p>
-            <w:pPr>
-              <w:pBdr>
-                <w:top w:val="nil"/>
-                <w:left w:val="nil"/>
-                <w:bottom w:val="nil"/>
-                <w:right w:val="nil"/>
-                <w:between w:val="nil"/>
-              </w:pBdr>
-              <w:jc w:val="left"/>
-              <w:rPr>
-                <w:rFonts w:ascii="Calibri" w:eastAsia="Calibri" w:hAnsi="Calibri" w:cs="Calibri"/>
-                <w:sz w:val="22"/>
-                <w:szCs w:val="22"/>
-              </w:rPr>
-            </w:pPr>
-          </w:p>
-        </w:tc>
-      </w:tr>
-      <w:tr>
-        <w:trPr>
-          <w:trHeight w:val="600"/>
-        </w:trPr>
-        <w:tc>
-          <w:tcPr>
-            <w:tcW w:w="780" w:type="dxa"/>
-          </w:tcPr>
-          <w:p>
-            <w:pPr>
-              <w:pBdr>
-                <w:top w:val="nil"/>
-                <w:left w:val="nil"/>
-                <w:bottom w:val="nil"/>
-                <w:right w:val="nil"/>
-                <w:between w:val="nil"/>
-              </w:pBdr>
-              <w:jc w:val="right"/>
-              <w:rPr>
-                <w:rFonts w:ascii="Calibri" w:eastAsia="Calibri" w:hAnsi="Calibri" w:cs="Calibri"/>
-                <w:sz w:val="22"/>
-                <w:szCs w:val="22"/>
-              </w:rPr>
-            </w:pPr>
-            <w:r>
-              <w:rPr>
-                <w:rFonts w:ascii="Calibri" w:eastAsia="Calibri" w:hAnsi="Calibri" w:cs="Calibri"/>
-                <w:sz w:val="22"/>
-                <w:szCs w:val="22"/>
-              </w:rPr>
-              <w:t>3</w:t>
-            </w:r>
-          </w:p>
-        </w:tc>
-        <w:tc>
-          <w:tcPr>
-            <w:tcW w:w="3060" w:type="dxa"/>
-          </w:tcPr>
-          <w:p>
-            <w:pPr>
-              <w:pBdr>
-                <w:top w:val="nil"/>
-                <w:left w:val="nil"/>
-                <w:bottom w:val="nil"/>
-                <w:right w:val="nil"/>
-                <w:between w:val="nil"/>
-              </w:pBdr>
-              <w:jc w:val="left"/>
-              <w:rPr>
-                <w:rFonts w:ascii="Calibri" w:eastAsia="Calibri" w:hAnsi="Calibri" w:cs="Calibri"/>
-                <w:sz w:val="22"/>
-                <w:szCs w:val="22"/>
-              </w:rPr>
-            </w:pPr>
-            <w:r>
-              <w:rPr>
-                <w:rFonts w:ascii="Calibri" w:eastAsia="Calibri" w:hAnsi="Calibri" w:cs="Calibri"/>
-                <w:sz w:val="22"/>
-                <w:szCs w:val="22"/>
-              </w:rPr>
-              <w:t xml:space="preserve">Dejar el campo de </w:t>
-            </w:r>
-            <w:r>
-              <w:rPr>
-                <w:rFonts w:ascii="Calibri" w:eastAsia="Calibri" w:hAnsi="Calibri" w:cs="Calibri"/>
-                <w:sz w:val="22"/>
-                <w:szCs w:val="22"/>
-              </w:rPr>
-              <w:t>Hora</w:t>
-            </w:r>
-            <w:r>
-              <w:rPr>
-                <w:rFonts w:ascii="Calibri" w:eastAsia="Calibri" w:hAnsi="Calibri" w:cs="Calibri"/>
-                <w:sz w:val="22"/>
-                <w:szCs w:val="22"/>
-              </w:rPr>
-              <w:t xml:space="preserve"> sin seleccionar un</w:t>
-            </w:r>
-            <w:r>
-              <w:rPr>
-                <w:rFonts w:ascii="Calibri" w:eastAsia="Calibri" w:hAnsi="Calibri" w:cs="Calibri"/>
-                <w:sz w:val="22"/>
-                <w:szCs w:val="22"/>
-              </w:rPr>
-              <w:t>a</w:t>
-            </w:r>
-            <w:r>
-              <w:rPr>
-                <w:rFonts w:ascii="Calibri" w:eastAsia="Calibri" w:hAnsi="Calibri" w:cs="Calibri"/>
-                <w:sz w:val="22"/>
-                <w:szCs w:val="22"/>
-              </w:rPr>
-              <w:t xml:space="preserve"> y presionar el botón Finalizar</w:t>
-            </w:r>
-          </w:p>
-        </w:tc>
-        <w:tc>
-          <w:tcPr>
-            <w:tcW w:w="3860" w:type="dxa"/>
-          </w:tcPr>
-          <w:p>
-            <w:pPr>
-              <w:pBdr>
-                <w:top w:val="nil"/>
-                <w:left w:val="nil"/>
-                <w:bottom w:val="nil"/>
-                <w:right w:val="nil"/>
-                <w:between w:val="nil"/>
-              </w:pBdr>
-              <w:jc w:val="left"/>
-              <w:rPr>
-                <w:rFonts w:ascii="Calibri" w:eastAsia="Calibri" w:hAnsi="Calibri" w:cs="Calibri"/>
-                <w:sz w:val="22"/>
-                <w:szCs w:val="22"/>
-              </w:rPr>
-            </w:pPr>
             <w:r>
               <w:rPr>
                 <w:rFonts w:ascii="Calibri" w:eastAsia="Calibri" w:hAnsi="Calibri" w:cs="Calibri"/>
@@ -862,17 +571,10 @@
           </w:tcPr>
           <w:p>
             <w:pPr>
-              <w:pBdr>
-                <w:top w:val="nil"/>
-                <w:left w:val="nil"/>
-                <w:bottom w:val="nil"/>
-                <w:right w:val="nil"/>
-                <w:between w:val="nil"/>
-              </w:pBdr>
               <w:jc w:val="left"/>
               <w:rPr>
                 <w:rFonts w:ascii="Calibri" w:eastAsia="Calibri" w:hAnsi="Calibri" w:cs="Calibri"/>
-                <w:color w:val="000000"/>
+                <w:color w:val="FF0000"/>
                 <w:sz w:val="22"/>
                 <w:szCs w:val="22"/>
               </w:rPr>
@@ -920,6 +622,260 @@
                 <w:sz w:val="22"/>
                 <w:szCs w:val="22"/>
               </w:rPr>
+              <w:t>2</w:t>
+            </w:r>
+          </w:p>
+        </w:tc>
+        <w:tc>
+          <w:tcPr>
+            <w:tcW w:w="3060" w:type="dxa"/>
+          </w:tcPr>
+          <w:p>
+            <w:pPr>
+              <w:pBdr>
+                <w:top w:val="nil"/>
+                <w:left w:val="nil"/>
+                <w:bottom w:val="nil"/>
+                <w:right w:val="nil"/>
+                <w:between w:val="nil"/>
+              </w:pBdr>
+              <w:jc w:val="left"/>
+              <w:rPr>
+                <w:rFonts w:ascii="Calibri" w:eastAsia="Calibri" w:hAnsi="Calibri" w:cs="Calibri"/>
+                <w:sz w:val="22"/>
+                <w:szCs w:val="22"/>
+              </w:rPr>
+            </w:pPr>
+            <w:r>
+              <w:rPr>
+                <w:rFonts w:ascii="Calibri" w:eastAsia="Calibri" w:hAnsi="Calibri" w:cs="Calibri"/>
+                <w:sz w:val="22"/>
+                <w:szCs w:val="22"/>
+              </w:rPr>
+              <w:t>Dejar el campo de fecha sin seleccionar una y presionar el botón Finalizar</w:t>
+            </w:r>
+          </w:p>
+        </w:tc>
+        <w:tc>
+          <w:tcPr>
+            <w:tcW w:w="3860" w:type="dxa"/>
+          </w:tcPr>
+          <w:p>
+            <w:pPr>
+              <w:pBdr>
+                <w:top w:val="nil"/>
+                <w:left w:val="nil"/>
+                <w:bottom w:val="nil"/>
+                <w:right w:val="nil"/>
+                <w:between w:val="nil"/>
+              </w:pBdr>
+              <w:jc w:val="left"/>
+              <w:rPr>
+                <w:rFonts w:ascii="Calibri" w:eastAsia="Calibri" w:hAnsi="Calibri" w:cs="Calibri"/>
+                <w:sz w:val="22"/>
+                <w:szCs w:val="22"/>
+              </w:rPr>
+            </w:pPr>
+            <w:r>
+              <w:rPr>
+                <w:rFonts w:ascii="Calibri" w:eastAsia="Calibri" w:hAnsi="Calibri" w:cs="Calibri"/>
+                <w:sz w:val="22"/>
+                <w:szCs w:val="22"/>
+              </w:rPr>
+              <w:t>El sistema no lo permite</w:t>
+            </w:r>
+          </w:p>
+        </w:tc>
+        <w:tc>
+          <w:tcPr>
+            <w:tcW w:w="2120" w:type="dxa"/>
+          </w:tcPr>
+          <w:p>
+            <w:pPr>
+              <w:pBdr>
+                <w:top w:val="nil"/>
+                <w:left w:val="nil"/>
+                <w:bottom w:val="nil"/>
+                <w:right w:val="nil"/>
+                <w:between w:val="nil"/>
+              </w:pBdr>
+              <w:jc w:val="left"/>
+              <w:rPr>
+                <w:rFonts w:ascii="Calibri" w:eastAsia="Calibri" w:hAnsi="Calibri" w:cs="Calibri"/>
+                <w:sz w:val="22"/>
+                <w:szCs w:val="22"/>
+              </w:rPr>
+            </w:pPr>
+            <w:r>
+              <w:rPr>
+                <w:rFonts w:ascii="Calibri" w:eastAsia="Calibri" w:hAnsi="Calibri" w:cs="Calibri"/>
+                <w:color w:val="000000"/>
+                <w:sz w:val="22"/>
+                <w:szCs w:val="22"/>
+              </w:rPr>
+              <w:t>El sistema funciona según lo esperado</w:t>
+            </w:r>
+          </w:p>
+        </w:tc>
+      </w:tr>
+      <w:tr>
+        <w:trPr>
+          <w:trHeight w:val="600"/>
+        </w:trPr>
+        <w:tc>
+          <w:tcPr>
+            <w:tcW w:w="780" w:type="dxa"/>
+          </w:tcPr>
+          <w:p>
+            <w:pPr>
+              <w:pBdr>
+                <w:top w:val="nil"/>
+                <w:left w:val="nil"/>
+                <w:bottom w:val="nil"/>
+                <w:right w:val="nil"/>
+                <w:between w:val="nil"/>
+              </w:pBdr>
+              <w:jc w:val="right"/>
+              <w:rPr>
+                <w:rFonts w:ascii="Calibri" w:eastAsia="Calibri" w:hAnsi="Calibri" w:cs="Calibri"/>
+                <w:sz w:val="22"/>
+                <w:szCs w:val="22"/>
+              </w:rPr>
+            </w:pPr>
+            <w:r>
+              <w:rPr>
+                <w:rFonts w:ascii="Calibri" w:eastAsia="Calibri" w:hAnsi="Calibri" w:cs="Calibri"/>
+                <w:sz w:val="22"/>
+                <w:szCs w:val="22"/>
+              </w:rPr>
+              <w:t>3</w:t>
+            </w:r>
+          </w:p>
+        </w:tc>
+        <w:tc>
+          <w:tcPr>
+            <w:tcW w:w="3060" w:type="dxa"/>
+          </w:tcPr>
+          <w:p>
+            <w:pPr>
+              <w:pBdr>
+                <w:top w:val="nil"/>
+                <w:left w:val="nil"/>
+                <w:bottom w:val="nil"/>
+                <w:right w:val="nil"/>
+                <w:between w:val="nil"/>
+              </w:pBdr>
+              <w:jc w:val="left"/>
+              <w:rPr>
+                <w:rFonts w:ascii="Calibri" w:eastAsia="Calibri" w:hAnsi="Calibri" w:cs="Calibri"/>
+                <w:sz w:val="22"/>
+                <w:szCs w:val="22"/>
+              </w:rPr>
+            </w:pPr>
+            <w:r>
+              <w:rPr>
+                <w:rFonts w:ascii="Calibri" w:eastAsia="Calibri" w:hAnsi="Calibri" w:cs="Calibri"/>
+                <w:sz w:val="22"/>
+                <w:szCs w:val="22"/>
+              </w:rPr>
+              <w:t>Dejar el campo de Hora sin seleccionar una y presionar el botón Finalizar</w:t>
+            </w:r>
+          </w:p>
+        </w:tc>
+        <w:tc>
+          <w:tcPr>
+            <w:tcW w:w="3860" w:type="dxa"/>
+          </w:tcPr>
+          <w:p>
+            <w:pPr>
+              <w:pBdr>
+                <w:top w:val="nil"/>
+                <w:left w:val="nil"/>
+                <w:bottom w:val="nil"/>
+                <w:right w:val="nil"/>
+                <w:between w:val="nil"/>
+              </w:pBdr>
+              <w:jc w:val="left"/>
+              <w:rPr>
+                <w:rFonts w:ascii="Calibri" w:eastAsia="Calibri" w:hAnsi="Calibri" w:cs="Calibri"/>
+                <w:sz w:val="22"/>
+                <w:szCs w:val="22"/>
+              </w:rPr>
+            </w:pPr>
+            <w:r>
+              <w:rPr>
+                <w:rFonts w:ascii="Calibri" w:eastAsia="Calibri" w:hAnsi="Calibri" w:cs="Calibri"/>
+                <w:sz w:val="22"/>
+                <w:szCs w:val="22"/>
+              </w:rPr>
+              <w:t>El sistema no lo permite</w:t>
+            </w:r>
+          </w:p>
+        </w:tc>
+        <w:tc>
+          <w:tcPr>
+            <w:tcW w:w="2120" w:type="dxa"/>
+          </w:tcPr>
+          <w:p>
+            <w:pPr>
+              <w:pBdr>
+                <w:top w:val="nil"/>
+                <w:left w:val="nil"/>
+                <w:bottom w:val="nil"/>
+                <w:right w:val="nil"/>
+                <w:between w:val="nil"/>
+              </w:pBdr>
+              <w:jc w:val="left"/>
+              <w:rPr>
+                <w:rFonts w:ascii="Calibri" w:eastAsia="Calibri" w:hAnsi="Calibri" w:cs="Calibri"/>
+                <w:color w:val="000000"/>
+                <w:sz w:val="22"/>
+                <w:szCs w:val="22"/>
+              </w:rPr>
+            </w:pPr>
+            <w:r>
+              <w:rPr>
+                <w:rFonts w:ascii="Calibri" w:eastAsia="Calibri" w:hAnsi="Calibri" w:cs="Calibri"/>
+                <w:color w:val="000000"/>
+                <w:sz w:val="22"/>
+                <w:szCs w:val="22"/>
+              </w:rPr>
+              <w:t>El sistema funciona según lo esperado</w:t>
+            </w:r>
+          </w:p>
+        </w:tc>
+      </w:tr>
+      <w:tr>
+        <w:trPr>
+          <w:cnfStyle w:val="000000100000" w:firstRow="0" w:lastRow="0" w:firstColumn="0" w:lastColumn="0" w:oddVBand="0" w:evenVBand="0" w:oddHBand="1" w:evenHBand="0" w:firstRowFirstColumn="0" w:firstRowLastColumn="0" w:lastRowFirstColumn="0" w:lastRowLastColumn="0"/>
+          <w:trHeight w:val="600"/>
+        </w:trPr>
+        <w:tc>
+          <w:tcPr>
+            <w:tcW w:w="780" w:type="dxa"/>
+          </w:tcPr>
+          <w:p>
+            <w:pPr>
+              <w:pBdr>
+                <w:top w:val="nil"/>
+                <w:left w:val="nil"/>
+                <w:bottom w:val="nil"/>
+                <w:right w:val="nil"/>
+                <w:between w:val="nil"/>
+              </w:pBdr>
+              <w:jc w:val="right"/>
+              <w:rPr>
+                <w:rFonts w:ascii="Calibri" w:eastAsia="Calibri" w:hAnsi="Calibri" w:cs="Calibri"/>
+                <w:sz w:val="22"/>
+                <w:szCs w:val="22"/>
+              </w:rPr>
+            </w:pPr>
+            <w:r>
+              <w:rPr>
+                <w:rFonts w:ascii="Calibri" w:eastAsia="Calibri" w:hAnsi="Calibri" w:cs="Calibri"/>
+                <w:sz w:val="22"/>
+                <w:szCs w:val="22"/>
+              </w:rPr>
               <w:t>4</w:t>
             </w:r>
           </w:p>
@@ -952,16 +908,14 @@
               </w:rPr>
               <w:t xml:space="preserve">El botón Atrás redirecciona a la página de la </w:t>
             </w:r>
-            <w:proofErr w:type="spellStart"/>
             <w:r>
               <w:rPr>
                 <w:rFonts w:ascii="Calibri" w:eastAsia="Calibri" w:hAnsi="Calibri" w:cs="Calibri"/>
                 <w:sz w:val="22"/>
                 <w:szCs w:val="22"/>
               </w:rPr>
-              <w:t>MainFunctionaryRegisterAdministrator</w:t>
+              <w:t>principal</w:t>
             </w:r>
-            <w:proofErr w:type="spellEnd"/>
           </w:p>
         </w:tc>
         <w:tc>
@@ -984,6 +938,14 @@
                 <w:szCs w:val="22"/>
               </w:rPr>
             </w:pPr>
+            <w:r>
+              <w:rPr>
+                <w:rFonts w:ascii="Calibri" w:eastAsia="Calibri" w:hAnsi="Calibri" w:cs="Calibri"/>
+                <w:sz w:val="22"/>
+                <w:szCs w:val="22"/>
+              </w:rPr>
+              <w:t>El sistema lo hace</w:t>
+            </w:r>
           </w:p>
         </w:tc>
         <w:tc>
@@ -1007,6 +969,15 @@
                 <w:szCs w:val="22"/>
               </w:rPr>
             </w:pPr>
+            <w:r>
+              <w:rPr>
+                <w:rFonts w:ascii="Calibri" w:eastAsia="Calibri" w:hAnsi="Calibri" w:cs="Calibri"/>
+                <w:color w:val="000000"/>
+                <w:sz w:val="22"/>
+                <w:szCs w:val="22"/>
+              </w:rPr>
+              <w:t>El sistema funciona según lo esperado</w:t>
+            </w:r>
           </w:p>
         </w:tc>
       </w:tr>
@@ -1049,14 +1020,12 @@
         </w:rPr>
         <w:t xml:space="preserve"> </w:t>
       </w:r>
-      <w:proofErr w:type="spellStart"/>
       <w:r>
         <w:rPr>
           <w:i/>
         </w:rPr>
         <w:t>ScheduleDatesAdministrator</w:t>
       </w:r>
-      <w:proofErr w:type="spellEnd"/>
     </w:p>
     <w:p/>
     <w:p>
@@ -1090,16 +1059,8 @@
         <w:rPr>
           <w:i/>
         </w:rPr>
-        <w:t xml:space="preserve">Los mensajes al usuario no deben ser </w:t>
-      </w:r>
-      <w:proofErr w:type="spellStart"/>
-      <w:r>
-        <w:rPr>
-          <w:i/>
-        </w:rPr>
-        <w:t>Alert</w:t>
-      </w:r>
-      <w:proofErr w:type="spellEnd"/>
+        <w:t>Los mensajes al usuario no deben ser Alert</w:t>
+      </w:r>
     </w:p>
     <w:p>
       <w:pPr>

</xml_diff>